<commit_message>
Update answer of basic concepts
</commit_message>
<xml_diff>
--- a/Basic-Concept/Basic Concepts.docx
+++ b/Basic-Concept/Basic Concepts.docx
@@ -46,7 +46,13 @@
       </w:r>
       <w:proofErr w:type="gramEnd"/>
       <w:r>
-        <w:t xml:space="preserve"> for code smell (1 example) which very common in OOP. Explain why, and give scenario to avoid.</w:t>
+        <w:t xml:space="preserve"> for code smell (1 example) which very common in OOP. Explain </w:t>
+      </w:r>
+      <w:r>
+        <w:t>and give the prevention action</w:t>
+      </w:r>
+      <w:r>
+        <w:t>.</w:t>
       </w:r>
     </w:p>
     <w:p>
@@ -77,10 +83,13 @@
         <w:jc w:val="both"/>
       </w:pPr>
       <w:r>
-        <w:t>Explain about Depende</w:t>
-      </w:r>
-      <w:r>
-        <w:t>ncy Injection with your own words and why we need Dependency Injection?</w:t>
+        <w:t xml:space="preserve">Explain </w:t>
+      </w:r>
+      <w:r>
+        <w:t>briefly about Dependency Injection, and why is it important</w:t>
+      </w:r>
+      <w:r>
+        <w:t>?</w:t>
       </w:r>
     </w:p>
     <w:p>
@@ -115,7 +124,10 @@
         <w:jc w:val="both"/>
       </w:pPr>
       <w:r>
-        <w:t xml:space="preserve">Give example at least one each of them, what we should and shouldn’t do when handle request with method below: </w:t>
+        <w:t>Give 1 example each, of what do’s and don’ts when you handle request while using these method</w:t>
+      </w:r>
+      <w:r>
+        <w:t xml:space="preserve">: </w:t>
       </w:r>
     </w:p>
     <w:p>
@@ -128,7 +140,7 @@
         <w:jc w:val="both"/>
       </w:pPr>
       <w:r>
-        <w:t>GET</w:t>
+        <w:t>POST</w:t>
       </w:r>
     </w:p>
     <w:p>
@@ -154,15 +166,15 @@
         <w:jc w:val="both"/>
       </w:pPr>
       <w:r>
-        <w:t xml:space="preserve">Pass the </w:t>
+        <w:t xml:space="preserve">Secure the private information such a password, example: </w:t>
       </w:r>
       <w:proofErr w:type="spellStart"/>
       <w:r>
-        <w:t>params</w:t>
+        <w:t>bcrypt</w:t>
       </w:r>
       <w:proofErr w:type="spellEnd"/>
       <w:r>
-        <w:t xml:space="preserve"> that not contains any private information</w:t>
+        <w:t>(password)</w:t>
       </w:r>
     </w:p>
     <w:p>
@@ -175,7 +187,7 @@
         <w:jc w:val="both"/>
       </w:pPr>
       <w:r>
-        <w:t>Only query command that should be doing in this method</w:t>
+        <w:t>Do this for command operation only (changes data on database)</w:t>
       </w:r>
     </w:p>
     <w:p>
@@ -201,13 +213,10 @@
         <w:jc w:val="both"/>
       </w:pPr>
       <w:r>
-        <w:t xml:space="preserve">Do not pass private information on parameter </w:t>
-      </w:r>
-      <w:proofErr w:type="spellStart"/>
-      <w:r>
-        <w:t>url</w:t>
-      </w:r>
-      <w:proofErr w:type="spellEnd"/>
+        <w:t xml:space="preserve">Do not pass the private information freely </w:t>
+      </w:r>
+      <w:bookmarkStart w:id="0" w:name="_GoBack"/>
+      <w:bookmarkEnd w:id="0"/>
     </w:p>
     <w:p>
       <w:pPr>
@@ -219,7 +228,7 @@
         <w:jc w:val="both"/>
       </w:pPr>
       <w:r>
-        <w:t>POST</w:t>
+        <w:t>GET</w:t>
       </w:r>
     </w:p>
     <w:p>
@@ -245,15 +254,15 @@
         <w:jc w:val="both"/>
       </w:pPr>
       <w:r>
-        <w:t xml:space="preserve">Secure the private information such a password, example: </w:t>
+        <w:t xml:space="preserve">Pass the </w:t>
       </w:r>
       <w:proofErr w:type="spellStart"/>
       <w:r>
-        <w:t>bcrypt</w:t>
+        <w:t>params</w:t>
       </w:r>
       <w:proofErr w:type="spellEnd"/>
       <w:r>
-        <w:t>(password)</w:t>
+        <w:t xml:space="preserve"> that not contains any private information</w:t>
       </w:r>
     </w:p>
     <w:p>
@@ -266,19 +275,8 @@
         <w:jc w:val="both"/>
       </w:pPr>
       <w:r>
-        <w:t xml:space="preserve">Do this </w:t>
-      </w:r>
-      <w:r>
-        <w:t>for command operation only (</w:t>
-      </w:r>
-      <w:r>
-        <w:t>changes data on database</w:t>
-      </w:r>
-      <w:r>
-        <w:t>)</w:t>
-      </w:r>
-      <w:bookmarkStart w:id="0" w:name="_GoBack"/>
-      <w:bookmarkEnd w:id="0"/>
+        <w:t>Only query command that should be doing in this method</w:t>
+      </w:r>
     </w:p>
     <w:p>
       <w:pPr>
@@ -303,11 +301,13 @@
         <w:jc w:val="both"/>
       </w:pPr>
       <w:r>
-        <w:t>Do not pass the private information freely</w:t>
-      </w:r>
-      <w:r>
-        <w:t xml:space="preserve"> </w:t>
-      </w:r>
+        <w:t xml:space="preserve">Do not pass private information on parameter </w:t>
+      </w:r>
+      <w:proofErr w:type="spellStart"/>
+      <w:r>
+        <w:t>url</w:t>
+      </w:r>
+      <w:proofErr w:type="spellEnd"/>
     </w:p>
     <w:sectPr>
       <w:pgSz w:w="11907" w:h="16839" w:code="9"/>

</xml_diff>